<commit_message>
predictions fixed, document finished
</commit_message>
<xml_diff>
--- a/DM-HW1.docx
+++ b/DM-HW1.docx
@@ -54,6 +54,28 @@
         </w:rPr>
       </w:pPr>
     </w:p>
+    <w:p>
+      <w:pPr>
+        <w:pStyle w:val="Heading2"/>
+        <w:jc w:val="center"/>
+        <w:rPr>
+          <w:rFonts w:ascii="Times New Roman" w:hAnsi="Times New Roman" w:cs="Times New Roman"/>
+          <w:b/>
+          <w:bCs/>
+          <w:color w:val="000000" w:themeColor="text1"/>
+        </w:rPr>
+      </w:pPr>
+      <w:r>
+        <w:rPr>
+          <w:rFonts w:ascii="Times New Roman" w:hAnsi="Times New Roman" w:cs="Times New Roman"/>
+          <w:b/>
+          <w:bCs/>
+          <w:color w:val="000000" w:themeColor="text1"/>
+        </w:rPr>
+        <w:t>Giriş</w:t>
+      </w:r>
+    </w:p>
+    <w:p/>
     <w:p>
       <w:pPr>
         <w:rPr>
@@ -685,7 +707,15 @@
                 <w:noProof w:val="0"/>
                 <w:lang w:val="tr-TR"/>
               </w:rPr>
-              <w:t>0.018</w:t>
+              <w:t>0.</w:t>
+            </w:r>
+            <w:r>
+              <w:rPr>
+                <w:rFonts w:ascii="Times New Roman" w:eastAsia="Times New Roman" w:hAnsi="Times New Roman" w:cs="Times New Roman"/>
+                <w:noProof w:val="0"/>
+                <w:lang w:val="tr-TR"/>
+              </w:rPr>
+              <w:t>015</w:t>
             </w:r>
           </w:p>
         </w:tc>
@@ -721,7 +751,7 @@
                 <w:noProof w:val="0"/>
                 <w:lang w:val="tr-TR"/>
               </w:rPr>
-              <w:t>0.071</w:t>
+              <w:t>0.068</w:t>
             </w:r>
           </w:p>
         </w:tc>
@@ -946,7 +976,7 @@
                 <w:noProof w:val="0"/>
                 <w:lang w:val="tr-TR"/>
               </w:rPr>
-              <w:t>0.007</w:t>
+              <w:t>0.012</w:t>
             </w:r>
           </w:p>
         </w:tc>
@@ -982,7 +1012,7 @@
                 <w:noProof w:val="0"/>
                 <w:lang w:val="tr-TR"/>
               </w:rPr>
-              <w:t>0.050</w:t>
+              <w:t>0.071</w:t>
             </w:r>
           </w:p>
         </w:tc>
@@ -1207,7 +1237,15 @@
                 <w:noProof w:val="0"/>
                 <w:lang w:val="tr-TR"/>
               </w:rPr>
-              <w:t>0.007</w:t>
+              <w:t>0.0</w:t>
+            </w:r>
+            <w:r>
+              <w:rPr>
+                <w:rFonts w:ascii="Times New Roman" w:eastAsia="Times New Roman" w:hAnsi="Times New Roman" w:cs="Times New Roman"/>
+                <w:noProof w:val="0"/>
+                <w:lang w:val="tr-TR"/>
+              </w:rPr>
+              <w:t>10</w:t>
             </w:r>
           </w:p>
         </w:tc>
@@ -1243,7 +1281,15 @@
                 <w:noProof w:val="0"/>
                 <w:lang w:val="tr-TR"/>
               </w:rPr>
-              <w:t>0.051</w:t>
+              <w:t>0</w:t>
+            </w:r>
+            <w:r>
+              <w:rPr>
+                <w:rFonts w:ascii="Times New Roman" w:eastAsia="Times New Roman" w:hAnsi="Times New Roman" w:cs="Times New Roman"/>
+                <w:noProof w:val="0"/>
+                <w:lang w:val="tr-TR"/>
+              </w:rPr>
+              <w:t>.101</w:t>
             </w:r>
           </w:p>
         </w:tc>
@@ -1479,7 +1525,15 @@
                 <w:noProof w:val="0"/>
                 <w:lang w:val="tr-TR"/>
               </w:rPr>
-              <w:t>0.007</w:t>
+              <w:t>0.0</w:t>
+            </w:r>
+            <w:r>
+              <w:rPr>
+                <w:rFonts w:ascii="Times New Roman" w:eastAsia="Times New Roman" w:hAnsi="Times New Roman" w:cs="Times New Roman"/>
+                <w:noProof w:val="0"/>
+                <w:lang w:val="tr-TR"/>
+              </w:rPr>
+              <w:t>10</w:t>
             </w:r>
           </w:p>
         </w:tc>
@@ -1515,7 +1569,15 @@
                 <w:noProof w:val="0"/>
                 <w:lang w:val="tr-TR"/>
               </w:rPr>
-              <w:t>0.748</w:t>
+              <w:t>0.</w:t>
+            </w:r>
+            <w:r>
+              <w:rPr>
+                <w:rFonts w:ascii="Times New Roman" w:eastAsia="Times New Roman" w:hAnsi="Times New Roman" w:cs="Times New Roman"/>
+                <w:noProof w:val="0"/>
+                <w:lang w:val="tr-TR"/>
+              </w:rPr>
+              <w:t>937</w:t>
             </w:r>
           </w:p>
         </w:tc>
@@ -1798,7 +1860,15 @@
                 <w:noProof w:val="0"/>
                 <w:lang w:val="tr-TR"/>
               </w:rPr>
-              <w:t>0.737</w:t>
+              <w:t>0.</w:t>
+            </w:r>
+            <w:r>
+              <w:rPr>
+                <w:rFonts w:ascii="Times New Roman" w:eastAsia="Times New Roman" w:hAnsi="Times New Roman" w:cs="Times New Roman"/>
+                <w:noProof w:val="0"/>
+                <w:lang w:val="tr-TR"/>
+              </w:rPr>
+              <w:t>970</w:t>
             </w:r>
           </w:p>
         </w:tc>
@@ -2034,7 +2104,15 @@
                 <w:noProof w:val="0"/>
                 <w:lang w:val="tr-TR"/>
               </w:rPr>
-              <w:t>0.008</w:t>
+              <w:t>0.0</w:t>
+            </w:r>
+            <w:r>
+              <w:rPr>
+                <w:rFonts w:ascii="Times New Roman" w:eastAsia="Times New Roman" w:hAnsi="Times New Roman" w:cs="Times New Roman"/>
+                <w:noProof w:val="0"/>
+                <w:lang w:val="tr-TR"/>
+              </w:rPr>
+              <w:t>11</w:t>
             </w:r>
           </w:p>
         </w:tc>
@@ -2070,7 +2148,7 @@
                 <w:noProof w:val="0"/>
                 <w:lang w:val="tr-TR"/>
               </w:rPr>
-              <w:t>0.847</w:t>
+              <w:t>0.928</w:t>
             </w:r>
           </w:p>
         </w:tc>
@@ -2295,7 +2373,15 @@
                 <w:noProof w:val="0"/>
                 <w:lang w:val="tr-TR"/>
               </w:rPr>
-              <w:t>0.407</w:t>
+              <w:t>0.4</w:t>
+            </w:r>
+            <w:r>
+              <w:rPr>
+                <w:rFonts w:ascii="Times New Roman" w:eastAsia="Times New Roman" w:hAnsi="Times New Roman" w:cs="Times New Roman"/>
+                <w:noProof w:val="0"/>
+                <w:lang w:val="tr-TR"/>
+              </w:rPr>
+              <w:t>90</w:t>
             </w:r>
           </w:p>
         </w:tc>
@@ -2331,7 +2417,7 @@
                 <w:noProof w:val="0"/>
                 <w:lang w:val="tr-TR"/>
               </w:rPr>
-              <w:t>0.004</w:t>
+              <w:t>0.003</w:t>
             </w:r>
           </w:p>
         </w:tc>
@@ -2412,7 +2498,15 @@
                 <w:noProof w:val="0"/>
                 <w:lang w:val="tr-TR"/>
               </w:rPr>
-              <w:t>0.49</w:t>
+              <w:t>0.4</w:t>
+            </w:r>
+            <w:r>
+              <w:rPr>
+                <w:rFonts w:ascii="Times New Roman" w:eastAsia="Times New Roman" w:hAnsi="Times New Roman" w:cs="Times New Roman"/>
+                <w:noProof w:val="0"/>
+                <w:lang w:val="tr-TR"/>
+              </w:rPr>
+              <w:t>8</w:t>
             </w:r>
           </w:p>
         </w:tc>
@@ -2484,7 +2578,15 @@
                 <w:noProof w:val="0"/>
                 <w:lang w:val="tr-TR"/>
               </w:rPr>
-              <w:t>0.49</w:t>
+              <w:t>0.4</w:t>
+            </w:r>
+            <w:r>
+              <w:rPr>
+                <w:rFonts w:ascii="Times New Roman" w:eastAsia="Times New Roman" w:hAnsi="Times New Roman" w:cs="Times New Roman"/>
+                <w:noProof w:val="0"/>
+                <w:lang w:val="tr-TR"/>
+              </w:rPr>
+              <w:t>8</w:t>
             </w:r>
           </w:p>
         </w:tc>
@@ -2520,7 +2622,15 @@
                 <w:noProof w:val="0"/>
                 <w:lang w:val="tr-TR"/>
               </w:rPr>
-              <w:t>0.49</w:t>
+              <w:t>0.4</w:t>
+            </w:r>
+            <w:r>
+              <w:rPr>
+                <w:rFonts w:ascii="Times New Roman" w:eastAsia="Times New Roman" w:hAnsi="Times New Roman" w:cs="Times New Roman"/>
+                <w:noProof w:val="0"/>
+                <w:lang w:val="tr-TR"/>
+              </w:rPr>
+              <w:t>8</w:t>
             </w:r>
           </w:p>
         </w:tc>
@@ -2556,7 +2666,15 @@
                 <w:noProof w:val="0"/>
                 <w:lang w:val="tr-TR"/>
               </w:rPr>
-              <w:t>0.360</w:t>
+              <w:t>0.</w:t>
+            </w:r>
+            <w:r>
+              <w:rPr>
+                <w:rFonts w:ascii="Times New Roman" w:eastAsia="Times New Roman" w:hAnsi="Times New Roman" w:cs="Times New Roman"/>
+                <w:noProof w:val="0"/>
+                <w:lang w:val="tr-TR"/>
+              </w:rPr>
+              <w:t>467</w:t>
             </w:r>
           </w:p>
         </w:tc>
@@ -2592,7 +2710,7 @@
                 <w:noProof w:val="0"/>
                 <w:lang w:val="tr-TR"/>
               </w:rPr>
-              <w:t>0.002</w:t>
+              <w:t>0.005</w:t>
             </w:r>
           </w:p>
         </w:tc>
@@ -2673,7 +2791,15 @@
                 <w:noProof w:val="0"/>
                 <w:lang w:val="tr-TR"/>
               </w:rPr>
-              <w:t>0.49</w:t>
+              <w:t>0.</w:t>
+            </w:r>
+            <w:r>
+              <w:rPr>
+                <w:rFonts w:ascii="Times New Roman" w:eastAsia="Times New Roman" w:hAnsi="Times New Roman" w:cs="Times New Roman"/>
+                <w:noProof w:val="0"/>
+                <w:lang w:val="tr-TR"/>
+              </w:rPr>
+              <w:t>56</w:t>
             </w:r>
           </w:p>
         </w:tc>
@@ -2709,7 +2835,7 @@
                 <w:noProof w:val="0"/>
                 <w:lang w:val="tr-TR"/>
               </w:rPr>
-              <w:t>0.48</w:t>
+              <w:t>0.55</w:t>
             </w:r>
           </w:p>
         </w:tc>
@@ -2745,7 +2871,15 @@
                 <w:noProof w:val="0"/>
                 <w:lang w:val="tr-TR"/>
               </w:rPr>
-              <w:t>0.49</w:t>
+              <w:t>0.</w:t>
+            </w:r>
+            <w:r>
+              <w:rPr>
+                <w:rFonts w:ascii="Times New Roman" w:eastAsia="Times New Roman" w:hAnsi="Times New Roman" w:cs="Times New Roman"/>
+                <w:noProof w:val="0"/>
+                <w:lang w:val="tr-TR"/>
+              </w:rPr>
+              <w:t>56</w:t>
             </w:r>
           </w:p>
         </w:tc>
@@ -2781,7 +2915,7 @@
                 <w:noProof w:val="0"/>
                 <w:lang w:val="tr-TR"/>
               </w:rPr>
-              <w:t>0.49</w:t>
+              <w:t>0.60</w:t>
             </w:r>
           </w:p>
         </w:tc>
@@ -2817,7 +2951,15 @@
                 <w:noProof w:val="0"/>
                 <w:lang w:val="tr-TR"/>
               </w:rPr>
-              <w:t>0.080</w:t>
+              <w:t>0.08</w:t>
+            </w:r>
+            <w:r>
+              <w:rPr>
+                <w:rFonts w:ascii="Times New Roman" w:eastAsia="Times New Roman" w:hAnsi="Times New Roman" w:cs="Times New Roman"/>
+                <w:noProof w:val="0"/>
+                <w:lang w:val="tr-TR"/>
+              </w:rPr>
+              <w:t>7</w:t>
             </w:r>
           </w:p>
         </w:tc>
@@ -2853,7 +2995,15 @@
                 <w:noProof w:val="0"/>
                 <w:lang w:val="tr-TR"/>
               </w:rPr>
-              <w:t>0.002</w:t>
+              <w:t>0.0</w:t>
+            </w:r>
+            <w:r>
+              <w:rPr>
+                <w:rFonts w:ascii="Times New Roman" w:eastAsia="Times New Roman" w:hAnsi="Times New Roman" w:cs="Times New Roman"/>
+                <w:noProof w:val="0"/>
+                <w:lang w:val="tr-TR"/>
+              </w:rPr>
+              <w:t>41</w:t>
             </w:r>
           </w:p>
         </w:tc>
@@ -2934,7 +3084,15 @@
                 <w:noProof w:val="0"/>
                 <w:lang w:val="tr-TR"/>
               </w:rPr>
-              <w:t>0.49</w:t>
+              <w:t>0.</w:t>
+            </w:r>
+            <w:r>
+              <w:rPr>
+                <w:rFonts w:ascii="Times New Roman" w:eastAsia="Times New Roman" w:hAnsi="Times New Roman" w:cs="Times New Roman"/>
+                <w:noProof w:val="0"/>
+                <w:lang w:val="tr-TR"/>
+              </w:rPr>
+              <w:t>59</w:t>
             </w:r>
           </w:p>
         </w:tc>
@@ -2970,7 +3128,7 @@
                 <w:noProof w:val="0"/>
                 <w:lang w:val="tr-TR"/>
               </w:rPr>
-              <w:t>0.48</w:t>
+              <w:t>0.58</w:t>
             </w:r>
           </w:p>
         </w:tc>
@@ -3006,7 +3164,7 @@
                 <w:noProof w:val="0"/>
                 <w:lang w:val="tr-TR"/>
               </w:rPr>
-              <w:t>0.49</w:t>
+              <w:t>0.59</w:t>
             </w:r>
           </w:p>
         </w:tc>
@@ -3042,7 +3200,7 @@
                 <w:noProof w:val="0"/>
                 <w:lang w:val="tr-TR"/>
               </w:rPr>
-              <w:t>0.49</w:t>
+              <w:t>0.59</w:t>
             </w:r>
           </w:p>
         </w:tc>
@@ -3078,15 +3236,15 @@
                 <w:noProof w:val="0"/>
                 <w:lang w:val="tr-TR"/>
               </w:rPr>
-              <w:t>1.32</w:t>
-            </w:r>
-            <w:r>
-              <w:rPr>
-                <w:rFonts w:ascii="Times New Roman" w:eastAsia="Times New Roman" w:hAnsi="Times New Roman" w:cs="Times New Roman"/>
-                <w:noProof w:val="0"/>
-                <w:lang w:val="tr-TR"/>
-              </w:rPr>
-              <w:t>4</w:t>
+              <w:t>1.</w:t>
+            </w:r>
+            <w:r>
+              <w:rPr>
+                <w:rFonts w:ascii="Times New Roman" w:eastAsia="Times New Roman" w:hAnsi="Times New Roman" w:cs="Times New Roman"/>
+                <w:noProof w:val="0"/>
+                <w:lang w:val="tr-TR"/>
+              </w:rPr>
+              <w:t>402</w:t>
             </w:r>
           </w:p>
         </w:tc>
@@ -3122,7 +3280,15 @@
                 <w:noProof w:val="0"/>
                 <w:lang w:val="tr-TR"/>
               </w:rPr>
-              <w:t>0.002</w:t>
+              <w:t>0.</w:t>
+            </w:r>
+            <w:r>
+              <w:rPr>
+                <w:rFonts w:ascii="Times New Roman" w:eastAsia="Times New Roman" w:hAnsi="Times New Roman" w:cs="Times New Roman"/>
+                <w:noProof w:val="0"/>
+                <w:lang w:val="tr-TR"/>
+              </w:rPr>
+              <w:t>322</w:t>
             </w:r>
           </w:p>
         </w:tc>
@@ -3149,9 +3315,9 @@
         </w:rPr>
         <w:lastRenderedPageBreak/>
         <w:drawing>
-          <wp:inline distT="0" distB="0" distL="0" distR="0" wp14:anchorId="46E64B7F" wp14:editId="5CBE4576">
+          <wp:inline distT="0" distB="0" distL="0" distR="0" wp14:anchorId="06B198F3" wp14:editId="74C5C122">
             <wp:extent cx="4370400" cy="3733200"/>
-            <wp:effectExtent l="0" t="0" r="0" b="635"/>
+            <wp:effectExtent l="12700" t="12700" r="11430" b="13335"/>
             <wp:docPr id="259318258" name="Picture 1" descr="A chart of numbers and a number&#10;&#10;Description automatically generated with medium confidence"/>
             <wp:cNvGraphicFramePr>
               <a:graphicFrameLocks xmlns:a="http://schemas.openxmlformats.org/drawingml/2006/main" noChangeAspect="1"/>
@@ -3164,7 +3330,7 @@
                     <pic:cNvPicPr/>
                   </pic:nvPicPr>
                   <pic:blipFill>
-                    <a:blip r:embed="rId6"/>
+                    <a:blip r:embed="rId7"/>
                     <a:stretch>
                       <a:fillRect/>
                     </a:stretch>
@@ -3177,6 +3343,11 @@
                     <a:prstGeom prst="rect">
                       <a:avLst/>
                     </a:prstGeom>
+                    <a:ln>
+                      <a:solidFill>
+                        <a:schemeClr val="tx1"/>
+                      </a:solidFill>
+                    </a:ln>
                   </pic:spPr>
                 </pic:pic>
               </a:graphicData>
@@ -3312,9 +3483,9 @@
           <w:rFonts w:ascii="Times New Roman" w:hAnsi="Times New Roman" w:cs="Times New Roman"/>
         </w:rPr>
         <w:drawing>
-          <wp:inline distT="0" distB="0" distL="0" distR="0" wp14:anchorId="61677B58" wp14:editId="17574023">
+          <wp:inline distT="0" distB="0" distL="0" distR="0" wp14:anchorId="0BD54BDA" wp14:editId="24EE890E">
             <wp:extent cx="4327200" cy="3700800"/>
-            <wp:effectExtent l="0" t="0" r="3810" b="0"/>
+            <wp:effectExtent l="12700" t="12700" r="16510" b="7620"/>
             <wp:docPr id="2075412606" name="Picture 1"/>
             <wp:cNvGraphicFramePr>
               <a:graphicFrameLocks xmlns:a="http://schemas.openxmlformats.org/drawingml/2006/main" noChangeAspect="1"/>
@@ -3327,7 +3498,7 @@
                     <pic:cNvPicPr/>
                   </pic:nvPicPr>
                   <pic:blipFill rotWithShape="1">
-                    <a:blip r:embed="rId7"/>
+                    <a:blip r:embed="rId8"/>
                     <a:srcRect l="-21" r="-21"/>
                     <a:stretch/>
                   </pic:blipFill>
@@ -3339,6 +3510,11 @@
                     <a:prstGeom prst="rect">
                       <a:avLst/>
                     </a:prstGeom>
+                    <a:ln>
+                      <a:solidFill>
+                        <a:schemeClr val="tx1"/>
+                      </a:solidFill>
+                    </a:ln>
                   </pic:spPr>
                 </pic:pic>
               </a:graphicData>
@@ -3437,17 +3613,7 @@
           <w:sz w:val="24"/>
           <w:szCs w:val="24"/>
         </w:rPr>
-        <w:t xml:space="preserve"> </w:t>
-      </w:r>
-      <w:r>
-        <w:rPr>
-          <w:rFonts w:ascii="Times New Roman" w:hAnsi="Times New Roman" w:cs="Times New Roman"/>
-          <w:b/>
-          <w:bCs/>
-          <w:sz w:val="24"/>
-          <w:szCs w:val="24"/>
-        </w:rPr>
-        <w:t>Confusion Matrix</w:t>
+        <w:t xml:space="preserve"> Confusion Matrix</w:t>
       </w:r>
     </w:p>
     <w:p>
@@ -3468,9 +3634,9 @@
         </w:rPr>
         <w:lastRenderedPageBreak/>
         <w:drawing>
-          <wp:inline distT="0" distB="0" distL="0" distR="0" wp14:anchorId="0CA016C2" wp14:editId="6416891C">
+          <wp:inline distT="0" distB="0" distL="0" distR="0" wp14:anchorId="6D7E0BE3" wp14:editId="59449598">
             <wp:extent cx="4316400" cy="3690000"/>
-            <wp:effectExtent l="0" t="0" r="1905" b="5715"/>
+            <wp:effectExtent l="12700" t="12700" r="14605" b="18415"/>
             <wp:docPr id="1476202333" name="Picture 1" descr="A chart of a number and a number&#10;&#10;Description automatically generated with medium confidence"/>
             <wp:cNvGraphicFramePr>
               <a:graphicFrameLocks xmlns:a="http://schemas.openxmlformats.org/drawingml/2006/main" noChangeAspect="1"/>
@@ -3483,7 +3649,7 @@
                     <pic:cNvPicPr/>
                   </pic:nvPicPr>
                   <pic:blipFill>
-                    <a:blip r:embed="rId8"/>
+                    <a:blip r:embed="rId9"/>
                     <a:stretch>
                       <a:fillRect/>
                     </a:stretch>
@@ -3496,6 +3662,11 @@
                     <a:prstGeom prst="rect">
                       <a:avLst/>
                     </a:prstGeom>
+                    <a:ln>
+                      <a:solidFill>
+                        <a:schemeClr val="tx1"/>
+                      </a:solidFill>
+                    </a:ln>
                   </pic:spPr>
                 </pic:pic>
               </a:graphicData>
@@ -3512,6 +3683,7 @@
           <w:rFonts w:ascii="Times New Roman" w:hAnsi="Times New Roman" w:cs="Times New Roman"/>
           <w:b/>
           <w:bCs/>
+          <w:color w:val="000000" w:themeColor="text1"/>
           <w:sz w:val="24"/>
           <w:szCs w:val="24"/>
         </w:rPr>
@@ -3521,6 +3693,7 @@
           <w:rFonts w:ascii="Times New Roman" w:hAnsi="Times New Roman" w:cs="Times New Roman"/>
           <w:b/>
           <w:bCs/>
+          <w:color w:val="000000" w:themeColor="text1"/>
           <w:sz w:val="24"/>
           <w:szCs w:val="24"/>
         </w:rPr>
@@ -3531,6 +3704,7 @@
           <w:rFonts w:ascii="Times New Roman" w:hAnsi="Times New Roman" w:cs="Times New Roman"/>
           <w:b/>
           <w:bCs/>
+          <w:color w:val="000000" w:themeColor="text1"/>
           <w:sz w:val="24"/>
           <w:szCs w:val="24"/>
         </w:rPr>
@@ -3541,6 +3715,7 @@
           <w:rFonts w:ascii="Times New Roman" w:hAnsi="Times New Roman" w:cs="Times New Roman"/>
           <w:b/>
           <w:bCs/>
+          <w:color w:val="000000" w:themeColor="text1"/>
           <w:sz w:val="24"/>
           <w:szCs w:val="24"/>
         </w:rPr>
@@ -3551,6 +3726,7 @@
           <w:rFonts w:ascii="Times New Roman" w:hAnsi="Times New Roman" w:cs="Times New Roman"/>
           <w:b/>
           <w:bCs/>
+          <w:color w:val="000000" w:themeColor="text1"/>
           <w:sz w:val="24"/>
           <w:szCs w:val="24"/>
         </w:rPr>
@@ -3561,6 +3737,7 @@
           <w:rFonts w:ascii="Times New Roman" w:hAnsi="Times New Roman" w:cs="Times New Roman"/>
           <w:b/>
           <w:bCs/>
+          <w:color w:val="000000" w:themeColor="text1"/>
           <w:sz w:val="24"/>
           <w:szCs w:val="24"/>
         </w:rPr>
@@ -3571,6 +3748,7 @@
           <w:rFonts w:ascii="Times New Roman" w:hAnsi="Times New Roman" w:cs="Times New Roman"/>
           <w:b/>
           <w:bCs/>
+          <w:color w:val="000000" w:themeColor="text1"/>
           <w:sz w:val="24"/>
           <w:szCs w:val="24"/>
         </w:rPr>
@@ -3581,6 +3759,7 @@
           <w:rFonts w:ascii="Times New Roman" w:hAnsi="Times New Roman" w:cs="Times New Roman"/>
           <w:b/>
           <w:bCs/>
+          <w:color w:val="000000" w:themeColor="text1"/>
           <w:sz w:val="24"/>
           <w:szCs w:val="24"/>
         </w:rPr>
@@ -3591,20 +3770,11 @@
           <w:rFonts w:ascii="Times New Roman" w:hAnsi="Times New Roman" w:cs="Times New Roman"/>
           <w:b/>
           <w:bCs/>
-          <w:sz w:val="24"/>
-          <w:szCs w:val="24"/>
-        </w:rPr>
-        <w:t xml:space="preserve"> </w:t>
-      </w:r>
-      <w:r>
-        <w:rPr>
-          <w:rFonts w:ascii="Times New Roman" w:hAnsi="Times New Roman" w:cs="Times New Roman"/>
-          <w:b/>
-          <w:bCs/>
-          <w:sz w:val="24"/>
-          <w:szCs w:val="24"/>
-        </w:rPr>
-        <w:t>Confusion Matrix</w:t>
+          <w:color w:val="000000" w:themeColor="text1"/>
+          <w:sz w:val="24"/>
+          <w:szCs w:val="24"/>
+        </w:rPr>
+        <w:t xml:space="preserve"> Confusion Matrix</w:t>
       </w:r>
     </w:p>
     <w:p/>
@@ -3621,9 +3791,9 @@
           <w:rFonts w:ascii="Times New Roman" w:hAnsi="Times New Roman" w:cs="Times New Roman"/>
         </w:rPr>
         <w:drawing>
-          <wp:inline distT="0" distB="0" distL="0" distR="0" wp14:anchorId="1A3B1E16" wp14:editId="6D08EE49">
+          <wp:inline distT="0" distB="0" distL="0" distR="0" wp14:anchorId="305BAF48" wp14:editId="1D2D3CF3">
             <wp:extent cx="4334400" cy="3704400"/>
-            <wp:effectExtent l="0" t="0" r="0" b="4445"/>
+            <wp:effectExtent l="12700" t="12700" r="9525" b="17145"/>
             <wp:docPr id="1479516083" name="Picture 1" descr="A chart of a number and a number&#10;&#10;Description automatically generated with medium confidence"/>
             <wp:cNvGraphicFramePr>
               <a:graphicFrameLocks xmlns:a="http://schemas.openxmlformats.org/drawingml/2006/main" noChangeAspect="1"/>
@@ -3636,7 +3806,7 @@
                     <pic:cNvPicPr/>
                   </pic:nvPicPr>
                   <pic:blipFill>
-                    <a:blip r:embed="rId9"/>
+                    <a:blip r:embed="rId10"/>
                     <a:stretch>
                       <a:fillRect/>
                     </a:stretch>
@@ -3649,6 +3819,11 @@
                     <a:prstGeom prst="rect">
                       <a:avLst/>
                     </a:prstGeom>
+                    <a:ln>
+                      <a:solidFill>
+                        <a:schemeClr val="tx1"/>
+                      </a:solidFill>
+                    </a:ln>
                   </pic:spPr>
                 </pic:pic>
               </a:graphicData>
@@ -3665,6 +3840,7 @@
           <w:rFonts w:ascii="Times New Roman" w:hAnsi="Times New Roman" w:cs="Times New Roman"/>
           <w:b/>
           <w:bCs/>
+          <w:color w:val="000000" w:themeColor="text1"/>
           <w:sz w:val="24"/>
           <w:szCs w:val="24"/>
         </w:rPr>
@@ -3674,6 +3850,7 @@
           <w:rFonts w:ascii="Times New Roman" w:hAnsi="Times New Roman" w:cs="Times New Roman"/>
           <w:b/>
           <w:bCs/>
+          <w:color w:val="000000" w:themeColor="text1"/>
           <w:sz w:val="24"/>
           <w:szCs w:val="24"/>
         </w:rPr>
@@ -3684,6 +3861,7 @@
           <w:rFonts w:ascii="Times New Roman" w:hAnsi="Times New Roman" w:cs="Times New Roman"/>
           <w:b/>
           <w:bCs/>
+          <w:color w:val="000000" w:themeColor="text1"/>
           <w:sz w:val="24"/>
           <w:szCs w:val="24"/>
         </w:rPr>
@@ -3694,6 +3872,7 @@
           <w:rFonts w:ascii="Times New Roman" w:hAnsi="Times New Roman" w:cs="Times New Roman"/>
           <w:b/>
           <w:bCs/>
+          <w:color w:val="000000" w:themeColor="text1"/>
           <w:sz w:val="24"/>
           <w:szCs w:val="24"/>
         </w:rPr>
@@ -3704,6 +3883,7 @@
           <w:rFonts w:ascii="Times New Roman" w:hAnsi="Times New Roman" w:cs="Times New Roman"/>
           <w:b/>
           <w:bCs/>
+          <w:color w:val="000000" w:themeColor="text1"/>
           <w:sz w:val="24"/>
           <w:szCs w:val="24"/>
         </w:rPr>
@@ -3714,6 +3894,7 @@
           <w:rFonts w:ascii="Times New Roman" w:hAnsi="Times New Roman" w:cs="Times New Roman"/>
           <w:b/>
           <w:bCs/>
+          <w:color w:val="000000" w:themeColor="text1"/>
           <w:sz w:val="24"/>
           <w:szCs w:val="24"/>
         </w:rPr>
@@ -3724,6 +3905,7 @@
           <w:rFonts w:ascii="Times New Roman" w:hAnsi="Times New Roman" w:cs="Times New Roman"/>
           <w:b/>
           <w:bCs/>
+          <w:color w:val="000000" w:themeColor="text1"/>
           <w:sz w:val="24"/>
           <w:szCs w:val="24"/>
         </w:rPr>
@@ -3734,6 +3916,7 @@
           <w:rFonts w:ascii="Times New Roman" w:hAnsi="Times New Roman" w:cs="Times New Roman"/>
           <w:b/>
           <w:bCs/>
+          <w:color w:val="000000" w:themeColor="text1"/>
           <w:sz w:val="24"/>
           <w:szCs w:val="24"/>
         </w:rPr>
@@ -3744,20 +3927,11 @@
           <w:rFonts w:ascii="Times New Roman" w:hAnsi="Times New Roman" w:cs="Times New Roman"/>
           <w:b/>
           <w:bCs/>
-          <w:sz w:val="24"/>
-          <w:szCs w:val="24"/>
-        </w:rPr>
-        <w:t xml:space="preserve"> </w:t>
-      </w:r>
-      <w:r>
-        <w:rPr>
-          <w:rFonts w:ascii="Times New Roman" w:hAnsi="Times New Roman" w:cs="Times New Roman"/>
-          <w:b/>
-          <w:bCs/>
-          <w:sz w:val="24"/>
-          <w:szCs w:val="24"/>
-        </w:rPr>
-        <w:t>Confusion Matrix</w:t>
+          <w:color w:val="000000" w:themeColor="text1"/>
+          <w:sz w:val="24"/>
+          <w:szCs w:val="24"/>
+        </w:rPr>
+        <w:t xml:space="preserve"> Confusion Matrix</w:t>
       </w:r>
     </w:p>
     <w:p>
@@ -3774,9 +3948,9 @@
         </w:rPr>
         <w:lastRenderedPageBreak/>
         <w:drawing>
-          <wp:inline distT="0" distB="0" distL="0" distR="0" wp14:anchorId="62C556A9" wp14:editId="2F4F9507">
+          <wp:inline distT="0" distB="0" distL="0" distR="0" wp14:anchorId="2BF45FCA" wp14:editId="5700D434">
             <wp:extent cx="4334400" cy="3722400"/>
-            <wp:effectExtent l="0" t="0" r="0" b="0"/>
+            <wp:effectExtent l="12700" t="12700" r="9525" b="11430"/>
             <wp:docPr id="1099957858" name="Picture 1" descr="A chart of a number and a number&#10;&#10;Description automatically generated with medium confidence"/>
             <wp:cNvGraphicFramePr>
               <a:graphicFrameLocks xmlns:a="http://schemas.openxmlformats.org/drawingml/2006/main" noChangeAspect="1"/>
@@ -3786,159 +3960,6 @@
                 <pic:pic xmlns:pic="http://schemas.openxmlformats.org/drawingml/2006/picture">
                   <pic:nvPicPr>
                     <pic:cNvPr id="1099957858" name="Picture 1" descr="A chart of a number and a number&#10;&#10;Description automatically generated with medium confidence"/>
-                    <pic:cNvPicPr/>
-                  </pic:nvPicPr>
-                  <pic:blipFill>
-                    <a:blip r:embed="rId10"/>
-                    <a:stretch>
-                      <a:fillRect/>
-                    </a:stretch>
-                  </pic:blipFill>
-                  <pic:spPr>
-                    <a:xfrm>
-                      <a:off x="0" y="0"/>
-                      <a:ext cx="4334400" cy="3722400"/>
-                    </a:xfrm>
-                    <a:prstGeom prst="rect">
-                      <a:avLst/>
-                    </a:prstGeom>
-                  </pic:spPr>
-                </pic:pic>
-              </a:graphicData>
-            </a:graphic>
-          </wp:inline>
-        </w:drawing>
-      </w:r>
-    </w:p>
-    <w:p>
-      <w:pPr>
-        <w:pStyle w:val="Caption"/>
-        <w:jc w:val="center"/>
-        <w:rPr>
-          <w:rFonts w:ascii="Times New Roman" w:hAnsi="Times New Roman" w:cs="Times New Roman"/>
-          <w:b/>
-          <w:bCs/>
-          <w:sz w:val="24"/>
-          <w:szCs w:val="24"/>
-        </w:rPr>
-      </w:pPr>
-      <w:r>
-        <w:rPr>
-          <w:rFonts w:ascii="Times New Roman" w:hAnsi="Times New Roman" w:cs="Times New Roman"/>
-          <w:b/>
-          <w:bCs/>
-          <w:sz w:val="24"/>
-          <w:szCs w:val="24"/>
-        </w:rPr>
-        <w:t xml:space="preserve">Figure </w:t>
-      </w:r>
-      <w:r>
-        <w:rPr>
-          <w:rFonts w:ascii="Times New Roman" w:hAnsi="Times New Roman" w:cs="Times New Roman"/>
-          <w:b/>
-          <w:bCs/>
-          <w:sz w:val="24"/>
-          <w:szCs w:val="24"/>
-        </w:rPr>
-        <w:fldChar w:fldCharType="begin"/>
-      </w:r>
-      <w:r>
-        <w:rPr>
-          <w:rFonts w:ascii="Times New Roman" w:hAnsi="Times New Roman" w:cs="Times New Roman"/>
-          <w:b/>
-          <w:bCs/>
-          <w:sz w:val="24"/>
-          <w:szCs w:val="24"/>
-        </w:rPr>
-        <w:instrText xml:space="preserve"> SEQ Figure \* ARABIC </w:instrText>
-      </w:r>
-      <w:r>
-        <w:rPr>
-          <w:rFonts w:ascii="Times New Roman" w:hAnsi="Times New Roman" w:cs="Times New Roman"/>
-          <w:b/>
-          <w:bCs/>
-          <w:sz w:val="24"/>
-          <w:szCs w:val="24"/>
-        </w:rPr>
-        <w:fldChar w:fldCharType="separate"/>
-      </w:r>
-      <w:r>
-        <w:rPr>
-          <w:rFonts w:ascii="Times New Roman" w:hAnsi="Times New Roman" w:cs="Times New Roman"/>
-          <w:b/>
-          <w:bCs/>
-          <w:sz w:val="24"/>
-          <w:szCs w:val="24"/>
-        </w:rPr>
-        <w:t>5</w:t>
-      </w:r>
-      <w:r>
-        <w:rPr>
-          <w:rFonts w:ascii="Times New Roman" w:hAnsi="Times New Roman" w:cs="Times New Roman"/>
-          <w:b/>
-          <w:bCs/>
-          <w:sz w:val="24"/>
-          <w:szCs w:val="24"/>
-        </w:rPr>
-        <w:fldChar w:fldCharType="end"/>
-      </w:r>
-      <w:r>
-        <w:rPr>
-          <w:rFonts w:ascii="Times New Roman" w:hAnsi="Times New Roman" w:cs="Times New Roman"/>
-          <w:b/>
-          <w:bCs/>
-          <w:sz w:val="24"/>
-          <w:szCs w:val="24"/>
-        </w:rPr>
-        <w:t xml:space="preserve"> KNN-Manhattan (k=5)</w:t>
-      </w:r>
-      <w:r>
-        <w:rPr>
-          <w:rFonts w:ascii="Times New Roman" w:hAnsi="Times New Roman" w:cs="Times New Roman"/>
-          <w:b/>
-          <w:bCs/>
-          <w:sz w:val="24"/>
-          <w:szCs w:val="24"/>
-        </w:rPr>
-        <w:t xml:space="preserve"> </w:t>
-      </w:r>
-      <w:r>
-        <w:rPr>
-          <w:rFonts w:ascii="Times New Roman" w:hAnsi="Times New Roman" w:cs="Times New Roman"/>
-          <w:b/>
-          <w:bCs/>
-          <w:sz w:val="24"/>
-          <w:szCs w:val="24"/>
-        </w:rPr>
-        <w:t>Confusion Matrix</w:t>
-      </w:r>
-    </w:p>
-    <w:p/>
-    <w:p>
-      <w:pPr>
-        <w:keepNext/>
-        <w:jc w:val="center"/>
-        <w:rPr>
-          <w:rFonts w:ascii="Times New Roman" w:hAnsi="Times New Roman" w:cs="Times New Roman"/>
-        </w:rPr>
-      </w:pPr>
-      <w:r>
-        <w:rPr>
-          <w:rFonts w:ascii="Times New Roman" w:hAnsi="Times New Roman" w:cs="Times New Roman"/>
-        </w:rPr>
-        <w:drawing>
-          <wp:inline distT="0" distB="0" distL="0" distR="0" wp14:anchorId="30BD44B8" wp14:editId="3CEE2D56">
-            <wp:extent cx="4334400" cy="3722400"/>
-            <wp:effectExtent l="0" t="0" r="0" b="0"/>
-            <wp:docPr id="796866938" name="Picture 1" descr="A chart of a number of colored squares&#10;&#10;Description automatically generated with medium confidence"/>
-            <wp:cNvGraphicFramePr>
-              <a:graphicFrameLocks xmlns:a="http://schemas.openxmlformats.org/drawingml/2006/main" noChangeAspect="1"/>
-            </wp:cNvGraphicFramePr>
-            <a:graphic xmlns:a="http://schemas.openxmlformats.org/drawingml/2006/main">
-              <a:graphicData uri="http://schemas.openxmlformats.org/drawingml/2006/picture">
-                <pic:pic xmlns:pic="http://schemas.openxmlformats.org/drawingml/2006/picture">
-                  <pic:nvPicPr>
-                    <pic:cNvPr id="796866938" name="Picture 1" descr="A chart of a number of colored squares&#10;&#10;Description automatically generated with medium confidence"/>
                     <pic:cNvPicPr/>
                   </pic:nvPicPr>
                   <pic:blipFill>
@@ -3955,6 +3976,11 @@
                     <a:prstGeom prst="rect">
                       <a:avLst/>
                     </a:prstGeom>
+                    <a:ln>
+                      <a:solidFill>
+                        <a:schemeClr val="tx1"/>
+                      </a:solidFill>
+                    </a:ln>
                   </pic:spPr>
                 </pic:pic>
               </a:graphicData>
@@ -3971,6 +3997,7 @@
           <w:rFonts w:ascii="Times New Roman" w:hAnsi="Times New Roman" w:cs="Times New Roman"/>
           <w:b/>
           <w:bCs/>
+          <w:color w:val="000000" w:themeColor="text1"/>
           <w:sz w:val="24"/>
           <w:szCs w:val="24"/>
         </w:rPr>
@@ -3980,6 +4007,7 @@
           <w:rFonts w:ascii="Times New Roman" w:hAnsi="Times New Roman" w:cs="Times New Roman"/>
           <w:b/>
           <w:bCs/>
+          <w:color w:val="000000" w:themeColor="text1"/>
           <w:sz w:val="24"/>
           <w:szCs w:val="24"/>
         </w:rPr>
@@ -3990,6 +4018,7 @@
           <w:rFonts w:ascii="Times New Roman" w:hAnsi="Times New Roman" w:cs="Times New Roman"/>
           <w:b/>
           <w:bCs/>
+          <w:color w:val="000000" w:themeColor="text1"/>
           <w:sz w:val="24"/>
           <w:szCs w:val="24"/>
         </w:rPr>
@@ -4000,6 +4029,7 @@
           <w:rFonts w:ascii="Times New Roman" w:hAnsi="Times New Roman" w:cs="Times New Roman"/>
           <w:b/>
           <w:bCs/>
+          <w:color w:val="000000" w:themeColor="text1"/>
           <w:sz w:val="24"/>
           <w:szCs w:val="24"/>
         </w:rPr>
@@ -4010,6 +4040,7 @@
           <w:rFonts w:ascii="Times New Roman" w:hAnsi="Times New Roman" w:cs="Times New Roman"/>
           <w:b/>
           <w:bCs/>
+          <w:color w:val="000000" w:themeColor="text1"/>
           <w:sz w:val="24"/>
           <w:szCs w:val="24"/>
         </w:rPr>
@@ -4020,16 +4051,18 @@
           <w:rFonts w:ascii="Times New Roman" w:hAnsi="Times New Roman" w:cs="Times New Roman"/>
           <w:b/>
           <w:bCs/>
-          <w:sz w:val="24"/>
-          <w:szCs w:val="24"/>
-        </w:rPr>
-        <w:t>6</w:t>
-      </w:r>
-      <w:r>
-        <w:rPr>
-          <w:rFonts w:ascii="Times New Roman" w:hAnsi="Times New Roman" w:cs="Times New Roman"/>
-          <w:b/>
-          <w:bCs/>
+          <w:color w:val="000000" w:themeColor="text1"/>
+          <w:sz w:val="24"/>
+          <w:szCs w:val="24"/>
+        </w:rPr>
+        <w:t>5</w:t>
+      </w:r>
+      <w:r>
+        <w:rPr>
+          <w:rFonts w:ascii="Times New Roman" w:hAnsi="Times New Roman" w:cs="Times New Roman"/>
+          <w:b/>
+          <w:bCs/>
+          <w:color w:val="000000" w:themeColor="text1"/>
           <w:sz w:val="24"/>
           <w:szCs w:val="24"/>
         </w:rPr>
@@ -4040,32 +4073,25 @@
           <w:rFonts w:ascii="Times New Roman" w:hAnsi="Times New Roman" w:cs="Times New Roman"/>
           <w:b/>
           <w:bCs/>
-          <w:sz w:val="24"/>
-          <w:szCs w:val="24"/>
-        </w:rPr>
-        <w:t>. KNN-Manhattan (k=7)</w:t>
-      </w:r>
-      <w:r>
-        <w:rPr>
-          <w:rFonts w:ascii="Times New Roman" w:hAnsi="Times New Roman" w:cs="Times New Roman"/>
-          <w:b/>
-          <w:bCs/>
-          <w:sz w:val="24"/>
-          <w:szCs w:val="24"/>
-        </w:rPr>
-        <w:t xml:space="preserve"> </w:t>
-      </w:r>
-      <w:r>
-        <w:rPr>
-          <w:rFonts w:ascii="Times New Roman" w:hAnsi="Times New Roman" w:cs="Times New Roman"/>
-          <w:b/>
-          <w:bCs/>
-          <w:sz w:val="24"/>
-          <w:szCs w:val="24"/>
-        </w:rPr>
-        <w:t>Confusion Matrix</w:t>
+          <w:color w:val="000000" w:themeColor="text1"/>
+          <w:sz w:val="24"/>
+          <w:szCs w:val="24"/>
+        </w:rPr>
+        <w:t xml:space="preserve"> KNN-Manhattan (k=5)</w:t>
+      </w:r>
+      <w:r>
+        <w:rPr>
+          <w:rFonts w:ascii="Times New Roman" w:hAnsi="Times New Roman" w:cs="Times New Roman"/>
+          <w:b/>
+          <w:bCs/>
+          <w:color w:val="000000" w:themeColor="text1"/>
+          <w:sz w:val="24"/>
+          <w:szCs w:val="24"/>
+        </w:rPr>
+        <w:t xml:space="preserve"> Confusion Matrix</w:t>
       </w:r>
     </w:p>
+    <w:p/>
     <w:p>
       <w:pPr>
         <w:keepNext/>
@@ -4078,12 +4104,11 @@
         <w:rPr>
           <w:rFonts w:ascii="Times New Roman" w:hAnsi="Times New Roman" w:cs="Times New Roman"/>
         </w:rPr>
-        <w:lastRenderedPageBreak/>
         <w:drawing>
-          <wp:inline distT="0" distB="0" distL="0" distR="0" wp14:anchorId="654C174E" wp14:editId="4CB0861B">
+          <wp:inline distT="0" distB="0" distL="0" distR="0" wp14:anchorId="2978CEA3" wp14:editId="36B5E512">
             <wp:extent cx="4334400" cy="3722400"/>
-            <wp:effectExtent l="0" t="0" r="0" b="0"/>
-            <wp:docPr id="1288557548" name="Picture 1" descr="A chart of a variety of colored squares&#10;&#10;Description automatically generated with medium confidence"/>
+            <wp:effectExtent l="12700" t="12700" r="9525" b="11430"/>
+            <wp:docPr id="796866938" name="Picture 1" descr="A chart of a number of colored squares&#10;&#10;Description automatically generated with medium confidence"/>
             <wp:cNvGraphicFramePr>
               <a:graphicFrameLocks xmlns:a="http://schemas.openxmlformats.org/drawingml/2006/main" noChangeAspect="1"/>
             </wp:cNvGraphicFramePr>
@@ -4091,7 +4116,7 @@
               <a:graphicData uri="http://schemas.openxmlformats.org/drawingml/2006/picture">
                 <pic:pic xmlns:pic="http://schemas.openxmlformats.org/drawingml/2006/picture">
                   <pic:nvPicPr>
-                    <pic:cNvPr id="1288557548" name="Picture 1" descr="A chart of a variety of colored squares&#10;&#10;Description automatically generated with medium confidence"/>
+                    <pic:cNvPr id="796866938" name="Picture 1" descr="A chart of a number of colored squares&#10;&#10;Description automatically generated with medium confidence"/>
                     <pic:cNvPicPr/>
                   </pic:nvPicPr>
                   <pic:blipFill>
@@ -4108,6 +4133,11 @@
                     <a:prstGeom prst="rect">
                       <a:avLst/>
                     </a:prstGeom>
+                    <a:ln>
+                      <a:solidFill>
+                        <a:schemeClr val="tx1"/>
+                      </a:solidFill>
+                    </a:ln>
                   </pic:spPr>
                 </pic:pic>
               </a:graphicData>
@@ -4124,6 +4154,7 @@
           <w:rFonts w:ascii="Times New Roman" w:hAnsi="Times New Roman" w:cs="Times New Roman"/>
           <w:b/>
           <w:bCs/>
+          <w:color w:val="000000" w:themeColor="text1"/>
           <w:sz w:val="24"/>
           <w:szCs w:val="24"/>
         </w:rPr>
@@ -4133,6 +4164,7 @@
           <w:rFonts w:ascii="Times New Roman" w:hAnsi="Times New Roman" w:cs="Times New Roman"/>
           <w:b/>
           <w:bCs/>
+          <w:color w:val="000000" w:themeColor="text1"/>
           <w:sz w:val="24"/>
           <w:szCs w:val="24"/>
         </w:rPr>
@@ -4143,6 +4175,7 @@
           <w:rFonts w:ascii="Times New Roman" w:hAnsi="Times New Roman" w:cs="Times New Roman"/>
           <w:b/>
           <w:bCs/>
+          <w:color w:val="000000" w:themeColor="text1"/>
           <w:sz w:val="24"/>
           <w:szCs w:val="24"/>
         </w:rPr>
@@ -4153,6 +4186,7 @@
           <w:rFonts w:ascii="Times New Roman" w:hAnsi="Times New Roman" w:cs="Times New Roman"/>
           <w:b/>
           <w:bCs/>
+          <w:color w:val="000000" w:themeColor="text1"/>
           <w:sz w:val="24"/>
           <w:szCs w:val="24"/>
         </w:rPr>
@@ -4163,6 +4197,7 @@
           <w:rFonts w:ascii="Times New Roman" w:hAnsi="Times New Roman" w:cs="Times New Roman"/>
           <w:b/>
           <w:bCs/>
+          <w:color w:val="000000" w:themeColor="text1"/>
           <w:sz w:val="24"/>
           <w:szCs w:val="24"/>
         </w:rPr>
@@ -4173,16 +4208,18 @@
           <w:rFonts w:ascii="Times New Roman" w:hAnsi="Times New Roman" w:cs="Times New Roman"/>
           <w:b/>
           <w:bCs/>
-          <w:sz w:val="24"/>
-          <w:szCs w:val="24"/>
-        </w:rPr>
-        <w:t>7</w:t>
-      </w:r>
-      <w:r>
-        <w:rPr>
-          <w:rFonts w:ascii="Times New Roman" w:hAnsi="Times New Roman" w:cs="Times New Roman"/>
-          <w:b/>
-          <w:bCs/>
+          <w:color w:val="000000" w:themeColor="text1"/>
+          <w:sz w:val="24"/>
+          <w:szCs w:val="24"/>
+        </w:rPr>
+        <w:t>6</w:t>
+      </w:r>
+      <w:r>
+        <w:rPr>
+          <w:rFonts w:ascii="Times New Roman" w:hAnsi="Times New Roman" w:cs="Times New Roman"/>
+          <w:b/>
+          <w:bCs/>
+          <w:color w:val="000000" w:themeColor="text1"/>
           <w:sz w:val="24"/>
           <w:szCs w:val="24"/>
         </w:rPr>
@@ -4193,33 +4230,24 @@
           <w:rFonts w:ascii="Times New Roman" w:hAnsi="Times New Roman" w:cs="Times New Roman"/>
           <w:b/>
           <w:bCs/>
-          <w:sz w:val="24"/>
-          <w:szCs w:val="24"/>
-        </w:rPr>
-        <w:t>. Decision Tree (entropy)</w:t>
-      </w:r>
-      <w:r>
-        <w:rPr>
-          <w:rFonts w:ascii="Times New Roman" w:hAnsi="Times New Roman" w:cs="Times New Roman"/>
-          <w:b/>
-          <w:bCs/>
-          <w:sz w:val="24"/>
-          <w:szCs w:val="24"/>
-        </w:rPr>
-        <w:t xml:space="preserve"> </w:t>
-      </w:r>
-      <w:r>
-        <w:rPr>
-          <w:rFonts w:ascii="Times New Roman" w:hAnsi="Times New Roman" w:cs="Times New Roman"/>
-          <w:b/>
-          <w:bCs/>
-          <w:sz w:val="24"/>
-          <w:szCs w:val="24"/>
-        </w:rPr>
-        <w:t>Confusion Matrix</w:t>
+          <w:color w:val="000000" w:themeColor="text1"/>
+          <w:sz w:val="24"/>
+          <w:szCs w:val="24"/>
+        </w:rPr>
+        <w:t>. KNN-Manhattan (k=7)</w:t>
+      </w:r>
+      <w:r>
+        <w:rPr>
+          <w:rFonts w:ascii="Times New Roman" w:hAnsi="Times New Roman" w:cs="Times New Roman"/>
+          <w:b/>
+          <w:bCs/>
+          <w:color w:val="000000" w:themeColor="text1"/>
+          <w:sz w:val="24"/>
+          <w:szCs w:val="24"/>
+        </w:rPr>
+        <w:t xml:space="preserve"> Confusion Matrix</w:t>
       </w:r>
     </w:p>
-    <w:p/>
     <w:p>
       <w:pPr>
         <w:keepNext/>
@@ -4232,11 +4260,12 @@
         <w:rPr>
           <w:rFonts w:ascii="Times New Roman" w:hAnsi="Times New Roman" w:cs="Times New Roman"/>
         </w:rPr>
+        <w:lastRenderedPageBreak/>
         <w:drawing>
-          <wp:inline distT="0" distB="0" distL="0" distR="0" wp14:anchorId="1FB485CE" wp14:editId="35FCC953">
+          <wp:inline distT="0" distB="0" distL="0" distR="0" wp14:anchorId="0F65C051" wp14:editId="1E2BCE07">
             <wp:extent cx="4334400" cy="3722400"/>
-            <wp:effectExtent l="0" t="0" r="0" b="0"/>
-            <wp:docPr id="338924658" name="Picture 1" descr="A chart with numbers and labels&#10;&#10;Description automatically generated with medium confidence"/>
+            <wp:effectExtent l="12700" t="12700" r="9525" b="11430"/>
+            <wp:docPr id="1808166513" name="Picture 1"/>
             <wp:cNvGraphicFramePr>
               <a:graphicFrameLocks xmlns:a="http://schemas.openxmlformats.org/drawingml/2006/main" noChangeAspect="1"/>
             </wp:cNvGraphicFramePr>
@@ -4244,7 +4273,7 @@
               <a:graphicData uri="http://schemas.openxmlformats.org/drawingml/2006/picture">
                 <pic:pic xmlns:pic="http://schemas.openxmlformats.org/drawingml/2006/picture">
                   <pic:nvPicPr>
-                    <pic:cNvPr id="338924658" name="Picture 1" descr="A chart with numbers and labels&#10;&#10;Description automatically generated with medium confidence"/>
+                    <pic:cNvPr id="1808166513" name=""/>
                     <pic:cNvPicPr/>
                   </pic:nvPicPr>
                   <pic:blipFill>
@@ -4261,6 +4290,11 @@
                     <a:prstGeom prst="rect">
                       <a:avLst/>
                     </a:prstGeom>
+                    <a:ln>
+                      <a:solidFill>
+                        <a:schemeClr val="tx1"/>
+                      </a:solidFill>
+                    </a:ln>
                   </pic:spPr>
                 </pic:pic>
               </a:graphicData>
@@ -4277,6 +4311,7 @@
           <w:rFonts w:ascii="Times New Roman" w:hAnsi="Times New Roman" w:cs="Times New Roman"/>
           <w:b/>
           <w:bCs/>
+          <w:color w:val="000000" w:themeColor="text1"/>
           <w:sz w:val="24"/>
           <w:szCs w:val="24"/>
         </w:rPr>
@@ -4286,6 +4321,7 @@
           <w:rFonts w:ascii="Times New Roman" w:hAnsi="Times New Roman" w:cs="Times New Roman"/>
           <w:b/>
           <w:bCs/>
+          <w:color w:val="000000" w:themeColor="text1"/>
           <w:sz w:val="24"/>
           <w:szCs w:val="24"/>
         </w:rPr>
@@ -4296,6 +4332,7 @@
           <w:rFonts w:ascii="Times New Roman" w:hAnsi="Times New Roman" w:cs="Times New Roman"/>
           <w:b/>
           <w:bCs/>
+          <w:color w:val="000000" w:themeColor="text1"/>
           <w:sz w:val="24"/>
           <w:szCs w:val="24"/>
         </w:rPr>
@@ -4306,6 +4343,7 @@
           <w:rFonts w:ascii="Times New Roman" w:hAnsi="Times New Roman" w:cs="Times New Roman"/>
           <w:b/>
           <w:bCs/>
+          <w:color w:val="000000" w:themeColor="text1"/>
           <w:sz w:val="24"/>
           <w:szCs w:val="24"/>
         </w:rPr>
@@ -4316,6 +4354,7 @@
           <w:rFonts w:ascii="Times New Roman" w:hAnsi="Times New Roman" w:cs="Times New Roman"/>
           <w:b/>
           <w:bCs/>
+          <w:color w:val="000000" w:themeColor="text1"/>
           <w:sz w:val="24"/>
           <w:szCs w:val="24"/>
         </w:rPr>
@@ -4326,16 +4365,18 @@
           <w:rFonts w:ascii="Times New Roman" w:hAnsi="Times New Roman" w:cs="Times New Roman"/>
           <w:b/>
           <w:bCs/>
-          <w:sz w:val="24"/>
-          <w:szCs w:val="24"/>
-        </w:rPr>
-        <w:t>8</w:t>
-      </w:r>
-      <w:r>
-        <w:rPr>
-          <w:rFonts w:ascii="Times New Roman" w:hAnsi="Times New Roman" w:cs="Times New Roman"/>
-          <w:b/>
-          <w:bCs/>
+          <w:color w:val="000000" w:themeColor="text1"/>
+          <w:sz w:val="24"/>
+          <w:szCs w:val="24"/>
+        </w:rPr>
+        <w:t>7</w:t>
+      </w:r>
+      <w:r>
+        <w:rPr>
+          <w:rFonts w:ascii="Times New Roman" w:hAnsi="Times New Roman" w:cs="Times New Roman"/>
+          <w:b/>
+          <w:bCs/>
+          <w:color w:val="000000" w:themeColor="text1"/>
           <w:sz w:val="24"/>
           <w:szCs w:val="24"/>
         </w:rPr>
@@ -4346,44 +4387,42 @@
           <w:rFonts w:ascii="Times New Roman" w:hAnsi="Times New Roman" w:cs="Times New Roman"/>
           <w:b/>
           <w:bCs/>
-          <w:sz w:val="24"/>
-          <w:szCs w:val="24"/>
-        </w:rPr>
-        <w:t>. Decision Tree (gini)</w:t>
-      </w:r>
-      <w:r>
-        <w:rPr>
-          <w:rFonts w:ascii="Times New Roman" w:hAnsi="Times New Roman" w:cs="Times New Roman"/>
-          <w:b/>
-          <w:bCs/>
-          <w:sz w:val="24"/>
-          <w:szCs w:val="24"/>
-        </w:rPr>
-        <w:t xml:space="preserve"> </w:t>
-      </w:r>
-      <w:r>
-        <w:rPr>
-          <w:rFonts w:ascii="Times New Roman" w:hAnsi="Times New Roman" w:cs="Times New Roman"/>
-          <w:b/>
-          <w:bCs/>
-          <w:sz w:val="24"/>
-          <w:szCs w:val="24"/>
-        </w:rPr>
-        <w:t>Confusion Matrix</w:t>
+          <w:color w:val="000000" w:themeColor="text1"/>
+          <w:sz w:val="24"/>
+          <w:szCs w:val="24"/>
+        </w:rPr>
+        <w:t>. Decision Tree (entropy)</w:t>
+      </w:r>
+      <w:r>
+        <w:rPr>
+          <w:rFonts w:ascii="Times New Roman" w:hAnsi="Times New Roman" w:cs="Times New Roman"/>
+          <w:b/>
+          <w:bCs/>
+          <w:color w:val="000000" w:themeColor="text1"/>
+          <w:sz w:val="24"/>
+          <w:szCs w:val="24"/>
+        </w:rPr>
+        <w:t xml:space="preserve"> Confusion Matrix</w:t>
       </w:r>
     </w:p>
+    <w:p/>
     <w:p>
       <w:pPr>
         <w:keepNext/>
         <w:jc w:val="center"/>
+        <w:rPr>
+          <w:rFonts w:ascii="Times New Roman" w:hAnsi="Times New Roman" w:cs="Times New Roman"/>
+        </w:rPr>
       </w:pPr>
       <w:r>
-        <w:lastRenderedPageBreak/>
+        <w:rPr>
+          <w:rFonts w:ascii="Times New Roman" w:hAnsi="Times New Roman" w:cs="Times New Roman"/>
+        </w:rPr>
         <w:drawing>
-          <wp:inline distT="0" distB="0" distL="0" distR="0" wp14:anchorId="2DE1212D" wp14:editId="0C06B746">
+          <wp:inline distT="0" distB="0" distL="0" distR="0" wp14:anchorId="66B0D060" wp14:editId="6E4549B5">
             <wp:extent cx="4334400" cy="3722400"/>
-            <wp:effectExtent l="0" t="0" r="0" b="0"/>
-            <wp:docPr id="1078694514" name="Picture 1" descr="A chart with numbers and labels&#10;&#10;Description automatically generated with medium confidence"/>
+            <wp:effectExtent l="12700" t="12700" r="9525" b="11430"/>
+            <wp:docPr id="1494773533" name="Picture 1"/>
             <wp:cNvGraphicFramePr>
               <a:graphicFrameLocks xmlns:a="http://schemas.openxmlformats.org/drawingml/2006/main" noChangeAspect="1"/>
             </wp:cNvGraphicFramePr>
@@ -4391,7 +4430,7 @@
               <a:graphicData uri="http://schemas.openxmlformats.org/drawingml/2006/picture">
                 <pic:pic xmlns:pic="http://schemas.openxmlformats.org/drawingml/2006/picture">
                   <pic:nvPicPr>
-                    <pic:cNvPr id="1078694514" name="Picture 1" descr="A chart with numbers and labels&#10;&#10;Description automatically generated with medium confidence"/>
+                    <pic:cNvPr id="1494773533" name=""/>
                     <pic:cNvPicPr/>
                   </pic:nvPicPr>
                   <pic:blipFill>
@@ -4408,6 +4447,11 @@
                     <a:prstGeom prst="rect">
                       <a:avLst/>
                     </a:prstGeom>
+                    <a:ln>
+                      <a:solidFill>
+                        <a:schemeClr val="tx1"/>
+                      </a:solidFill>
+                    </a:ln>
                   </pic:spPr>
                 </pic:pic>
               </a:graphicData>
@@ -4424,6 +4468,7 @@
           <w:rFonts w:ascii="Times New Roman" w:hAnsi="Times New Roman" w:cs="Times New Roman"/>
           <w:b/>
           <w:bCs/>
+          <w:color w:val="000000" w:themeColor="text1"/>
           <w:sz w:val="24"/>
           <w:szCs w:val="24"/>
         </w:rPr>
@@ -4433,6 +4478,7 @@
           <w:rFonts w:ascii="Times New Roman" w:hAnsi="Times New Roman" w:cs="Times New Roman"/>
           <w:b/>
           <w:bCs/>
+          <w:color w:val="000000" w:themeColor="text1"/>
           <w:sz w:val="24"/>
           <w:szCs w:val="24"/>
         </w:rPr>
@@ -4443,6 +4489,7 @@
           <w:rFonts w:ascii="Times New Roman" w:hAnsi="Times New Roman" w:cs="Times New Roman"/>
           <w:b/>
           <w:bCs/>
+          <w:color w:val="000000" w:themeColor="text1"/>
           <w:sz w:val="24"/>
           <w:szCs w:val="24"/>
         </w:rPr>
@@ -4453,6 +4500,7 @@
           <w:rFonts w:ascii="Times New Roman" w:hAnsi="Times New Roman" w:cs="Times New Roman"/>
           <w:b/>
           <w:bCs/>
+          <w:color w:val="000000" w:themeColor="text1"/>
           <w:sz w:val="24"/>
           <w:szCs w:val="24"/>
         </w:rPr>
@@ -4463,6 +4511,7 @@
           <w:rFonts w:ascii="Times New Roman" w:hAnsi="Times New Roman" w:cs="Times New Roman"/>
           <w:b/>
           <w:bCs/>
+          <w:color w:val="000000" w:themeColor="text1"/>
           <w:sz w:val="24"/>
           <w:szCs w:val="24"/>
         </w:rPr>
@@ -4473,16 +4522,18 @@
           <w:rFonts w:ascii="Times New Roman" w:hAnsi="Times New Roman" w:cs="Times New Roman"/>
           <w:b/>
           <w:bCs/>
-          <w:sz w:val="24"/>
-          <w:szCs w:val="24"/>
-        </w:rPr>
-        <w:t>9</w:t>
-      </w:r>
-      <w:r>
-        <w:rPr>
-          <w:rFonts w:ascii="Times New Roman" w:hAnsi="Times New Roman" w:cs="Times New Roman"/>
-          <w:b/>
-          <w:bCs/>
+          <w:color w:val="000000" w:themeColor="text1"/>
+          <w:sz w:val="24"/>
+          <w:szCs w:val="24"/>
+        </w:rPr>
+        <w:t>8</w:t>
+      </w:r>
+      <w:r>
+        <w:rPr>
+          <w:rFonts w:ascii="Times New Roman" w:hAnsi="Times New Roman" w:cs="Times New Roman"/>
+          <w:b/>
+          <w:bCs/>
+          <w:color w:val="000000" w:themeColor="text1"/>
           <w:sz w:val="24"/>
           <w:szCs w:val="24"/>
         </w:rPr>
@@ -4493,44 +4544,36 @@
           <w:rFonts w:ascii="Times New Roman" w:hAnsi="Times New Roman" w:cs="Times New Roman"/>
           <w:b/>
           <w:bCs/>
-          <w:sz w:val="24"/>
-          <w:szCs w:val="24"/>
-        </w:rPr>
-        <w:t>. Naive Bayes</w:t>
-      </w:r>
-      <w:r>
-        <w:rPr>
-          <w:rFonts w:ascii="Times New Roman" w:hAnsi="Times New Roman" w:cs="Times New Roman"/>
-          <w:b/>
-          <w:bCs/>
-          <w:sz w:val="24"/>
-          <w:szCs w:val="24"/>
-        </w:rPr>
-        <w:t xml:space="preserve"> </w:t>
-      </w:r>
-      <w:r>
-        <w:rPr>
-          <w:rFonts w:ascii="Times New Roman" w:hAnsi="Times New Roman" w:cs="Times New Roman"/>
-          <w:b/>
-          <w:bCs/>
-          <w:sz w:val="24"/>
-          <w:szCs w:val="24"/>
-        </w:rPr>
-        <w:t>Confusion Matrix</w:t>
+          <w:color w:val="000000" w:themeColor="text1"/>
+          <w:sz w:val="24"/>
+          <w:szCs w:val="24"/>
+        </w:rPr>
+        <w:t>. Decision Tree (gini)</w:t>
+      </w:r>
+      <w:r>
+        <w:rPr>
+          <w:rFonts w:ascii="Times New Roman" w:hAnsi="Times New Roman" w:cs="Times New Roman"/>
+          <w:b/>
+          <w:bCs/>
+          <w:color w:val="000000" w:themeColor="text1"/>
+          <w:sz w:val="24"/>
+          <w:szCs w:val="24"/>
+        </w:rPr>
+        <w:t xml:space="preserve"> Confusion Matrix</w:t>
       </w:r>
     </w:p>
-    <w:p/>
     <w:p>
       <w:pPr>
         <w:keepNext/>
         <w:jc w:val="center"/>
       </w:pPr>
       <w:r>
+        <w:lastRenderedPageBreak/>
         <w:drawing>
-          <wp:inline distT="0" distB="0" distL="0" distR="0" wp14:anchorId="391C24D2" wp14:editId="734ACF2A">
+          <wp:inline distT="0" distB="0" distL="0" distR="0" wp14:anchorId="20B0978F" wp14:editId="1BA8B150">
             <wp:extent cx="4334400" cy="3722400"/>
-            <wp:effectExtent l="0" t="0" r="0" b="0"/>
-            <wp:docPr id="91716940" name="Picture 1" descr="A chart with numbers and labels&#10;&#10;Description automatically generated with medium confidence"/>
+            <wp:effectExtent l="12700" t="12700" r="9525" b="11430"/>
+            <wp:docPr id="242738382" name="Picture 1"/>
             <wp:cNvGraphicFramePr>
               <a:graphicFrameLocks xmlns:a="http://schemas.openxmlformats.org/drawingml/2006/main" noChangeAspect="1"/>
             </wp:cNvGraphicFramePr>
@@ -4538,7 +4581,7 @@
               <a:graphicData uri="http://schemas.openxmlformats.org/drawingml/2006/picture">
                 <pic:pic xmlns:pic="http://schemas.openxmlformats.org/drawingml/2006/picture">
                   <pic:nvPicPr>
-                    <pic:cNvPr id="91716940" name="Picture 1" descr="A chart with numbers and labels&#10;&#10;Description automatically generated with medium confidence"/>
+                    <pic:cNvPr id="242738382" name=""/>
                     <pic:cNvPicPr/>
                   </pic:nvPicPr>
                   <pic:blipFill>
@@ -4555,6 +4598,11 @@
                     <a:prstGeom prst="rect">
                       <a:avLst/>
                     </a:prstGeom>
+                    <a:ln>
+                      <a:solidFill>
+                        <a:schemeClr val="tx1"/>
+                      </a:solidFill>
+                    </a:ln>
                   </pic:spPr>
                 </pic:pic>
               </a:graphicData>
@@ -4571,6 +4619,7 @@
           <w:rFonts w:ascii="Times New Roman" w:hAnsi="Times New Roman" w:cs="Times New Roman"/>
           <w:b/>
           <w:bCs/>
+          <w:color w:val="000000" w:themeColor="text1"/>
           <w:sz w:val="24"/>
           <w:szCs w:val="24"/>
         </w:rPr>
@@ -4580,6 +4629,7 @@
           <w:rFonts w:ascii="Times New Roman" w:hAnsi="Times New Roman" w:cs="Times New Roman"/>
           <w:b/>
           <w:bCs/>
+          <w:color w:val="000000" w:themeColor="text1"/>
           <w:sz w:val="24"/>
           <w:szCs w:val="24"/>
         </w:rPr>
@@ -4590,6 +4640,7 @@
           <w:rFonts w:ascii="Times New Roman" w:hAnsi="Times New Roman" w:cs="Times New Roman"/>
           <w:b/>
           <w:bCs/>
+          <w:color w:val="000000" w:themeColor="text1"/>
           <w:sz w:val="24"/>
           <w:szCs w:val="24"/>
         </w:rPr>
@@ -4600,6 +4651,7 @@
           <w:rFonts w:ascii="Times New Roman" w:hAnsi="Times New Roman" w:cs="Times New Roman"/>
           <w:b/>
           <w:bCs/>
+          <w:color w:val="000000" w:themeColor="text1"/>
           <w:sz w:val="24"/>
           <w:szCs w:val="24"/>
         </w:rPr>
@@ -4610,6 +4662,7 @@
           <w:rFonts w:ascii="Times New Roman" w:hAnsi="Times New Roman" w:cs="Times New Roman"/>
           <w:b/>
           <w:bCs/>
+          <w:color w:val="000000" w:themeColor="text1"/>
           <w:sz w:val="24"/>
           <w:szCs w:val="24"/>
         </w:rPr>
@@ -4620,6 +4673,158 @@
           <w:rFonts w:ascii="Times New Roman" w:hAnsi="Times New Roman" w:cs="Times New Roman"/>
           <w:b/>
           <w:bCs/>
+          <w:color w:val="000000" w:themeColor="text1"/>
+          <w:sz w:val="24"/>
+          <w:szCs w:val="24"/>
+        </w:rPr>
+        <w:t>9</w:t>
+      </w:r>
+      <w:r>
+        <w:rPr>
+          <w:rFonts w:ascii="Times New Roman" w:hAnsi="Times New Roman" w:cs="Times New Roman"/>
+          <w:b/>
+          <w:bCs/>
+          <w:color w:val="000000" w:themeColor="text1"/>
+          <w:sz w:val="24"/>
+          <w:szCs w:val="24"/>
+        </w:rPr>
+        <w:fldChar w:fldCharType="end"/>
+      </w:r>
+      <w:r>
+        <w:rPr>
+          <w:rFonts w:ascii="Times New Roman" w:hAnsi="Times New Roman" w:cs="Times New Roman"/>
+          <w:b/>
+          <w:bCs/>
+          <w:color w:val="000000" w:themeColor="text1"/>
+          <w:sz w:val="24"/>
+          <w:szCs w:val="24"/>
+        </w:rPr>
+        <w:t>. Naive Bayes</w:t>
+      </w:r>
+      <w:r>
+        <w:rPr>
+          <w:rFonts w:ascii="Times New Roman" w:hAnsi="Times New Roman" w:cs="Times New Roman"/>
+          <w:b/>
+          <w:bCs/>
+          <w:color w:val="000000" w:themeColor="text1"/>
+          <w:sz w:val="24"/>
+          <w:szCs w:val="24"/>
+        </w:rPr>
+        <w:t xml:space="preserve"> Confusion Matrix</w:t>
+      </w:r>
+    </w:p>
+    <w:p/>
+    <w:p>
+      <w:pPr>
+        <w:keepNext/>
+        <w:jc w:val="center"/>
+      </w:pPr>
+      <w:r>
+        <w:drawing>
+          <wp:inline distT="0" distB="0" distL="0" distR="0" wp14:anchorId="71CFE388" wp14:editId="28AF54D2">
+            <wp:extent cx="4334400" cy="3722400"/>
+            <wp:effectExtent l="12700" t="12700" r="9525" b="11430"/>
+            <wp:docPr id="1933316149" name="Picture 1"/>
+            <wp:cNvGraphicFramePr>
+              <a:graphicFrameLocks xmlns:a="http://schemas.openxmlformats.org/drawingml/2006/main" noChangeAspect="1"/>
+            </wp:cNvGraphicFramePr>
+            <a:graphic xmlns:a="http://schemas.openxmlformats.org/drawingml/2006/main">
+              <a:graphicData uri="http://schemas.openxmlformats.org/drawingml/2006/picture">
+                <pic:pic xmlns:pic="http://schemas.openxmlformats.org/drawingml/2006/picture">
+                  <pic:nvPicPr>
+                    <pic:cNvPr id="1933316149" name=""/>
+                    <pic:cNvPicPr/>
+                  </pic:nvPicPr>
+                  <pic:blipFill>
+                    <a:blip r:embed="rId16"/>
+                    <a:stretch>
+                      <a:fillRect/>
+                    </a:stretch>
+                  </pic:blipFill>
+                  <pic:spPr>
+                    <a:xfrm>
+                      <a:off x="0" y="0"/>
+                      <a:ext cx="4334400" cy="3722400"/>
+                    </a:xfrm>
+                    <a:prstGeom prst="rect">
+                      <a:avLst/>
+                    </a:prstGeom>
+                    <a:ln>
+                      <a:solidFill>
+                        <a:schemeClr val="tx1"/>
+                      </a:solidFill>
+                    </a:ln>
+                  </pic:spPr>
+                </pic:pic>
+              </a:graphicData>
+            </a:graphic>
+          </wp:inline>
+        </w:drawing>
+      </w:r>
+    </w:p>
+    <w:p>
+      <w:pPr>
+        <w:pStyle w:val="Caption"/>
+        <w:jc w:val="center"/>
+        <w:rPr>
+          <w:rFonts w:ascii="Times New Roman" w:hAnsi="Times New Roman" w:cs="Times New Roman"/>
+          <w:b/>
+          <w:bCs/>
+          <w:color w:val="000000" w:themeColor="text1"/>
+          <w:sz w:val="24"/>
+          <w:szCs w:val="24"/>
+        </w:rPr>
+      </w:pPr>
+      <w:r>
+        <w:rPr>
+          <w:rFonts w:ascii="Times New Roman" w:hAnsi="Times New Roman" w:cs="Times New Roman"/>
+          <w:b/>
+          <w:bCs/>
+          <w:color w:val="000000" w:themeColor="text1"/>
+          <w:sz w:val="24"/>
+          <w:szCs w:val="24"/>
+        </w:rPr>
+        <w:t xml:space="preserve">Figure </w:t>
+      </w:r>
+      <w:r>
+        <w:rPr>
+          <w:rFonts w:ascii="Times New Roman" w:hAnsi="Times New Roman" w:cs="Times New Roman"/>
+          <w:b/>
+          <w:bCs/>
+          <w:color w:val="000000" w:themeColor="text1"/>
+          <w:sz w:val="24"/>
+          <w:szCs w:val="24"/>
+        </w:rPr>
+        <w:fldChar w:fldCharType="begin"/>
+      </w:r>
+      <w:r>
+        <w:rPr>
+          <w:rFonts w:ascii="Times New Roman" w:hAnsi="Times New Roman" w:cs="Times New Roman"/>
+          <w:b/>
+          <w:bCs/>
+          <w:color w:val="000000" w:themeColor="text1"/>
+          <w:sz w:val="24"/>
+          <w:szCs w:val="24"/>
+        </w:rPr>
+        <w:instrText xml:space="preserve"> SEQ Figure \* ARABIC </w:instrText>
+      </w:r>
+      <w:r>
+        <w:rPr>
+          <w:rFonts w:ascii="Times New Roman" w:hAnsi="Times New Roman" w:cs="Times New Roman"/>
+          <w:b/>
+          <w:bCs/>
+          <w:color w:val="000000" w:themeColor="text1"/>
+          <w:sz w:val="24"/>
+          <w:szCs w:val="24"/>
+        </w:rPr>
+        <w:fldChar w:fldCharType="separate"/>
+      </w:r>
+      <w:r>
+        <w:rPr>
+          <w:rFonts w:ascii="Times New Roman" w:hAnsi="Times New Roman" w:cs="Times New Roman"/>
+          <w:b/>
+          <w:bCs/>
+          <w:color w:val="000000" w:themeColor="text1"/>
           <w:sz w:val="24"/>
           <w:szCs w:val="24"/>
         </w:rPr>
@@ -4630,6 +4835,7 @@
           <w:rFonts w:ascii="Times New Roman" w:hAnsi="Times New Roman" w:cs="Times New Roman"/>
           <w:b/>
           <w:bCs/>
+          <w:color w:val="000000" w:themeColor="text1"/>
           <w:sz w:val="24"/>
           <w:szCs w:val="24"/>
         </w:rPr>
@@ -4640,6 +4846,7 @@
           <w:rFonts w:ascii="Times New Roman" w:hAnsi="Times New Roman" w:cs="Times New Roman"/>
           <w:b/>
           <w:bCs/>
+          <w:color w:val="000000" w:themeColor="text1"/>
           <w:sz w:val="24"/>
           <w:szCs w:val="24"/>
         </w:rPr>
@@ -4650,20 +4857,11 @@
           <w:rFonts w:ascii="Times New Roman" w:hAnsi="Times New Roman" w:cs="Times New Roman"/>
           <w:b/>
           <w:bCs/>
-          <w:sz w:val="24"/>
-          <w:szCs w:val="24"/>
-        </w:rPr>
-        <w:t xml:space="preserve"> </w:t>
-      </w:r>
-      <w:r>
-        <w:rPr>
-          <w:rFonts w:ascii="Times New Roman" w:hAnsi="Times New Roman" w:cs="Times New Roman"/>
-          <w:b/>
-          <w:bCs/>
-          <w:sz w:val="24"/>
-          <w:szCs w:val="24"/>
-        </w:rPr>
-        <w:t>Confusion Matrix</w:t>
+          <w:color w:val="000000" w:themeColor="text1"/>
+          <w:sz w:val="24"/>
+          <w:szCs w:val="24"/>
+        </w:rPr>
+        <w:t xml:space="preserve"> Confusion Matrix</w:t>
       </w:r>
     </w:p>
     <w:p>
@@ -4674,9 +4872,9 @@
       <w:r>
         <w:lastRenderedPageBreak/>
         <w:drawing>
-          <wp:inline distT="0" distB="0" distL="0" distR="0">
+          <wp:inline distT="0" distB="0" distL="0" distR="0" wp14:anchorId="6CE0B05F" wp14:editId="03886317">
             <wp:extent cx="5943600" cy="4754880"/>
-            <wp:effectExtent l="0" t="0" r="0" b="0"/>
+            <wp:effectExtent l="12700" t="12700" r="12700" b="7620"/>
             <wp:docPr id="482233351" name="Picture 3" descr="A line of dots on a white background&#10;&#10;Description automatically generated"/>
             <wp:cNvGraphicFramePr>
               <a:graphicFrameLocks xmlns:a="http://schemas.openxmlformats.org/drawingml/2006/main" noChangeAspect="1"/>
@@ -4689,7 +4887,7 @@
                     <pic:cNvPicPr/>
                   </pic:nvPicPr>
                   <pic:blipFill>
-                    <a:blip r:embed="rId16" cstate="print">
+                    <a:blip r:embed="rId17" cstate="print">
                       <a:extLst>
                         <a:ext uri="{28A0092B-C50C-407E-A947-70E740481C1C}">
                           <a14:useLocalDpi xmlns:a14="http://schemas.microsoft.com/office/drawing/2010/main" val="0"/>
@@ -4708,6 +4906,11 @@
                     <a:prstGeom prst="rect">
                       <a:avLst/>
                     </a:prstGeom>
+                    <a:ln>
+                      <a:solidFill>
+                        <a:schemeClr val="tx1"/>
+                      </a:solidFill>
+                    </a:ln>
                   </pic:spPr>
                 </pic:pic>
               </a:graphicData>
@@ -4724,6 +4927,7 @@
           <w:rFonts w:ascii="Times New Roman" w:hAnsi="Times New Roman" w:cs="Times New Roman"/>
           <w:b/>
           <w:bCs/>
+          <w:color w:val="000000" w:themeColor="text1"/>
           <w:sz w:val="24"/>
           <w:szCs w:val="24"/>
         </w:rPr>
@@ -4733,6 +4937,7 @@
           <w:rFonts w:ascii="Times New Roman" w:hAnsi="Times New Roman" w:cs="Times New Roman"/>
           <w:b/>
           <w:bCs/>
+          <w:color w:val="000000" w:themeColor="text1"/>
           <w:sz w:val="24"/>
           <w:szCs w:val="24"/>
         </w:rPr>
@@ -4743,6 +4948,7 @@
           <w:rFonts w:ascii="Times New Roman" w:hAnsi="Times New Roman" w:cs="Times New Roman"/>
           <w:b/>
           <w:bCs/>
+          <w:color w:val="000000" w:themeColor="text1"/>
           <w:sz w:val="24"/>
           <w:szCs w:val="24"/>
         </w:rPr>
@@ -4753,6 +4959,7 @@
           <w:rFonts w:ascii="Times New Roman" w:hAnsi="Times New Roman" w:cs="Times New Roman"/>
           <w:b/>
           <w:bCs/>
+          <w:color w:val="000000" w:themeColor="text1"/>
           <w:sz w:val="24"/>
           <w:szCs w:val="24"/>
         </w:rPr>
@@ -4763,6 +4970,7 @@
           <w:rFonts w:ascii="Times New Roman" w:hAnsi="Times New Roman" w:cs="Times New Roman"/>
           <w:b/>
           <w:bCs/>
+          <w:color w:val="000000" w:themeColor="text1"/>
           <w:sz w:val="24"/>
           <w:szCs w:val="24"/>
         </w:rPr>
@@ -4773,6 +4981,7 @@
           <w:rFonts w:ascii="Times New Roman" w:hAnsi="Times New Roman" w:cs="Times New Roman"/>
           <w:b/>
           <w:bCs/>
+          <w:color w:val="000000" w:themeColor="text1"/>
           <w:sz w:val="24"/>
           <w:szCs w:val="24"/>
         </w:rPr>
@@ -4783,6 +4992,7 @@
           <w:rFonts w:ascii="Times New Roman" w:hAnsi="Times New Roman" w:cs="Times New Roman"/>
           <w:b/>
           <w:bCs/>
+          <w:color w:val="000000" w:themeColor="text1"/>
           <w:sz w:val="24"/>
           <w:szCs w:val="24"/>
         </w:rPr>
@@ -4793,10 +5003,42 @@
           <w:rFonts w:ascii="Times New Roman" w:hAnsi="Times New Roman" w:cs="Times New Roman"/>
           <w:b/>
           <w:bCs/>
+          <w:color w:val="000000" w:themeColor="text1"/>
           <w:sz w:val="24"/>
           <w:szCs w:val="24"/>
         </w:rPr>
         <w:t>. Visualized Decision Tree (gini)</w:t>
+      </w:r>
+    </w:p>
+    <w:p>
+      <w:pPr>
+        <w:pStyle w:val="Heading2"/>
+        <w:jc w:val="center"/>
+        <w:rPr>
+          <w:rFonts w:ascii="Times New Roman" w:hAnsi="Times New Roman" w:cs="Times New Roman"/>
+          <w:b/>
+          <w:bCs/>
+          <w:color w:val="000000" w:themeColor="text1"/>
+        </w:rPr>
+      </w:pPr>
+      <w:r>
+        <w:rPr>
+          <w:rFonts w:ascii="Times New Roman" w:hAnsi="Times New Roman" w:cs="Times New Roman"/>
+          <w:b/>
+          <w:bCs/>
+          <w:color w:val="000000" w:themeColor="text1"/>
+        </w:rPr>
+        <w:t>Sonuç</w:t>
+      </w:r>
+    </w:p>
+    <w:p/>
+    <w:p>
+      <w:r>
+        <w:tab/>
+        <w:t>Klasifikasyon tablosu incelendiğinde, en yüksek başarının SVM metoduyla elde edildiği gözükmektedir. KNN manhattan yönteminin test süresinin, KNN euclid yöntemi</w:t>
+      </w:r>
+      <w:r>
+        <w:t xml:space="preserve"> ile aynı başarı oranına sahip olmasına rağmen manhattan ile yapılan metodda test süresinin çok daha yüksek olduğu sonucuna ulaşılmıştır. En iyi test süresinin ise Decision Tree algoritmalarında olduğu gözükmektedir.</w:t>
       </w:r>
     </w:p>
     <w:sectPr>
@@ -5267,9 +5509,32 @@
       <w:szCs w:val="32"/>
     </w:rPr>
   </w:style>
+  <w:style w:type="paragraph" w:styleId="Heading2">
+    <w:name w:val="heading 2"/>
+    <w:basedOn w:val="Normal"/>
+    <w:next w:val="Normal"/>
+    <w:link w:val="Heading2Char"/>
+    <w:uiPriority w:val="9"/>
+    <w:unhideWhenUsed/>
+    <w:qFormat/>
+    <w:rsid w:val="00A3184A"/>
+    <w:pPr>
+      <w:keepNext/>
+      <w:keepLines/>
+      <w:spacing w:before="40"/>
+      <w:outlineLvl w:val="1"/>
+    </w:pPr>
+    <w:rPr>
+      <w:rFonts w:asciiTheme="majorHAnsi" w:eastAsiaTheme="majorEastAsia" w:hAnsiTheme="majorHAnsi" w:cstheme="majorBidi"/>
+      <w:color w:val="2F5496" w:themeColor="accent1" w:themeShade="BF"/>
+      <w:sz w:val="26"/>
+      <w:szCs w:val="26"/>
+    </w:rPr>
+  </w:style>
   <w:style w:type="character" w:default="1" w:styleId="DefaultParagraphFont">
     <w:name w:val="Default Paragraph Font"/>
     <w:uiPriority w:val="1"/>
+    <w:semiHidden/>
     <w:unhideWhenUsed/>
   </w:style>
   <w:style w:type="table" w:default="1" w:styleId="TableNormal">
@@ -5407,6 +5672,21 @@
       <w:color w:val="44546A" w:themeColor="text2"/>
       <w:sz w:val="18"/>
       <w:szCs w:val="18"/>
+    </w:rPr>
+  </w:style>
+  <w:style w:type="character" w:customStyle="1" w:styleId="Heading2Char">
+    <w:name w:val="Heading 2 Char"/>
+    <w:basedOn w:val="DefaultParagraphFont"/>
+    <w:link w:val="Heading2"/>
+    <w:uiPriority w:val="9"/>
+    <w:rsid w:val="00A3184A"/>
+    <w:rPr>
+      <w:rFonts w:asciiTheme="majorHAnsi" w:eastAsiaTheme="majorEastAsia" w:hAnsiTheme="majorHAnsi" w:cstheme="majorBidi"/>
+      <w:noProof/>
+      <w:color w:val="2F5496" w:themeColor="accent1" w:themeShade="BF"/>
+      <w:sz w:val="26"/>
+      <w:szCs w:val="26"/>
+      <w:lang w:val="en-US"/>
     </w:rPr>
   </w:style>
 </w:styles>
@@ -5705,4 +5985,16 @@
     </a:ext>
   </a:extLst>
 </a:theme>
+</file>
+
+<file path=customXml/item1.xml><?xml version="1.0" encoding="utf-8"?>
+<b:Sources xmlns:b="http://schemas.openxmlformats.org/officeDocument/2006/bibliography" xmlns="http://schemas.openxmlformats.org/officeDocument/2006/bibliography" SelectedStyle="/APASixthEditionOfficeOnline.xsl" StyleName="APA" Version="6"/>
+</file>
+
+<file path=customXml/itemProps1.xml><?xml version="1.0" encoding="utf-8"?>
+<ds:datastoreItem xmlns:ds="http://schemas.openxmlformats.org/officeDocument/2006/customXml" ds:itemID="{592986D5-AA06-1D4C-803F-912580421141}">
+  <ds:schemaRefs>
+    <ds:schemaRef ds:uri="http://schemas.openxmlformats.org/officeDocument/2006/bibliography"/>
+  </ds:schemaRefs>
+</ds:datastoreItem>
 </file>
</xml_diff>